<commit_message>
To-Do and error example
</commit_message>
<xml_diff>
--- a/UserManual.docx
+++ b/UserManual.docx
@@ -18,9 +18,9 @@
           <w:lang w:eastAsia="zh-CN"/>
         </w:rPr>
         <w:drawing>
-          <wp:inline distT="0" distB="0" distL="0" distR="0" wp14:anchorId="37DE78D8" wp14:editId="4E73735E">
-            <wp:extent cx="7573645" cy="9868395"/>
-            <wp:effectExtent l="0" t="0" r="8255" b="0"/>
+          <wp:inline distT="0" distB="0" distL="0" distR="0" wp14:anchorId="37DE78D8" wp14:editId="74D74887">
+            <wp:extent cx="7576185" cy="9858375"/>
+            <wp:effectExtent l="0" t="0" r="5715" b="9525"/>
             <wp:docPr id="1" name="Picture 1"/>
             <wp:cNvGraphicFramePr>
               <a:graphicFrameLocks xmlns:a="http://schemas.openxmlformats.org/drawingml/2006/main" noChangeAspect="1"/>
@@ -47,7 +47,7 @@
                   <pic:spPr>
                     <a:xfrm>
                       <a:off x="0" y="0"/>
-                      <a:ext cx="7576744" cy="9872433"/>
+                      <a:ext cx="7576744" cy="9859103"/>
                     </a:xfrm>
                     <a:prstGeom prst="rect">
                       <a:avLst/>
@@ -1582,15 +1582,8 @@
         <w:lastRenderedPageBreak/>
         <w:t>Overview</w:t>
       </w:r>
-      <w:r>
-        <w:rPr>
-          <w:rFonts w:ascii="Arial" w:hAnsi="Arial" w:cs="Arial"/>
-          <w:b/>
-          <w:sz w:val="36"/>
-          <w:szCs w:val="36"/>
-        </w:rPr>
-        <w:t xml:space="preserve"> //WIP</w:t>
-      </w:r>
+      <w:bookmarkStart w:id="0" w:name="_GoBack"/>
+      <w:bookmarkEnd w:id="0"/>
     </w:p>
     <w:p>
       <w:pPr>
@@ -2043,25 +2036,7 @@
           <w:sz w:val="28"/>
           <w:szCs w:val="28"/>
         </w:rPr>
-        <w:t xml:space="preserve"> -a” without quotes. This will display a string of text, which will contain eitherx86_64 or x86_32 representing 64-bit and 32-bit respectively. To know </w:t>
-      </w:r>
-      <w:proofErr w:type="gramStart"/>
-      <w:r>
-        <w:rPr>
-          <w:rFonts w:ascii="Arial" w:hAnsi="Arial" w:cs="Arial"/>
-          <w:sz w:val="28"/>
-          <w:szCs w:val="28"/>
-        </w:rPr>
-        <w:t>whether or not</w:t>
-      </w:r>
-      <w:proofErr w:type="gramEnd"/>
-      <w:r>
-        <w:rPr>
-          <w:rFonts w:ascii="Arial" w:hAnsi="Arial" w:cs="Arial"/>
-          <w:sz w:val="28"/>
-          <w:szCs w:val="28"/>
-        </w:rPr>
-        <w:t xml:space="preserve"> you have RPM Linux or not, type “</w:t>
+        <w:t xml:space="preserve"> -a” without quotes. This will display a string of text, which will contain eitherx86_64 or x86_32 representing 64-bit and 32-bit respectively. To know whether or not you have RPM Linux or not, type “</w:t>
       </w:r>
       <w:r>
         <w:rPr>
@@ -2180,15 +2155,7 @@
           <w:sz w:val="28"/>
           <w:szCs w:val="28"/>
         </w:rPr>
-        <w:t xml:space="preserve">For all Operating Systems: </w:t>
-      </w:r>
-      <w:r>
-        <w:rPr>
-          <w:rFonts w:ascii="Arial" w:hAnsi="Arial" w:cs="Arial"/>
-          <w:sz w:val="28"/>
-          <w:szCs w:val="28"/>
-        </w:rPr>
-        <w:t>To install To-Do List Unlimited 2019, download the .jar file and run the program by either double clicking or right clicking and selecting “open” in the dropdown menu.</w:t>
+        <w:t>For all Operating Systems: To install To-Do List Unlimited 2019, download the .jar file and run the program by either double clicking or right clicking and selecting “open” in the dropdown menu.</w:t>
       </w:r>
     </w:p>
     <w:p>
@@ -4085,6 +4052,197 @@
     </w:p>
     <w:p>
       <w:pPr>
+        <w:rPr>
+          <w:rFonts w:ascii="Arial" w:hAnsi="Arial" w:cs="Arial"/>
+          <w:sz w:val="28"/>
+          <w:szCs w:val="28"/>
+        </w:rPr>
+      </w:pPr>
+      <w:r>
+        <w:rPr>
+          <w:rFonts w:ascii="Arial" w:hAnsi="Arial" w:cs="Arial"/>
+          <w:sz w:val="28"/>
+          <w:szCs w:val="28"/>
+        </w:rPr>
+        <w:lastRenderedPageBreak/>
+        <w:t>If invalid input in entered, an error will be shown</w:t>
+      </w:r>
+      <w:r>
+        <w:rPr>
+          <w:rFonts w:ascii="Arial" w:hAnsi="Arial" w:cs="Arial"/>
+          <w:sz w:val="28"/>
+          <w:szCs w:val="28"/>
+        </w:rPr>
+        <w:t xml:space="preserve"> detailing the error</w:t>
+      </w:r>
+      <w:r>
+        <w:rPr>
+          <w:rFonts w:ascii="Arial" w:hAnsi="Arial" w:cs="Arial"/>
+          <w:sz w:val="28"/>
+          <w:szCs w:val="28"/>
+        </w:rPr>
+        <w:t>:</w:t>
+      </w:r>
+    </w:p>
+    <w:p>
+      <w:pPr>
+        <w:rPr>
+          <w:rFonts w:ascii="Arial" w:hAnsi="Arial" w:cs="Arial"/>
+          <w:sz w:val="28"/>
+          <w:szCs w:val="28"/>
+        </w:rPr>
+      </w:pPr>
+    </w:p>
+    <w:p>
+      <w:pPr>
+        <w:jc w:val="center"/>
+        <w:rPr>
+          <w:rFonts w:ascii="Arial" w:hAnsi="Arial" w:cs="Arial"/>
+          <w:sz w:val="28"/>
+          <w:szCs w:val="28"/>
+        </w:rPr>
+      </w:pPr>
+      <w:r>
+        <w:rPr>
+          <w:rFonts w:ascii="Arial" w:hAnsi="Arial" w:cs="Arial"/>
+          <w:noProof/>
+          <w:sz w:val="28"/>
+          <w:szCs w:val="28"/>
+        </w:rPr>
+        <w:drawing>
+          <wp:inline distT="0" distB="0" distL="0" distR="0" wp14:anchorId="1979B0A2" wp14:editId="7A3B89BE">
+            <wp:extent cx="5943600" cy="3746500"/>
+            <wp:effectExtent l="0" t="0" r="0" b="6350"/>
+            <wp:docPr id="13" name="Picture 13"/>
+            <wp:cNvGraphicFramePr>
+              <a:graphicFrameLocks xmlns:a="http://schemas.openxmlformats.org/drawingml/2006/main" noChangeAspect="1"/>
+            </wp:cNvGraphicFramePr>
+            <a:graphic xmlns:a="http://schemas.openxmlformats.org/drawingml/2006/main">
+              <a:graphicData uri="http://schemas.openxmlformats.org/drawingml/2006/picture">
+                <pic:pic xmlns:pic="http://schemas.openxmlformats.org/drawingml/2006/picture">
+                  <pic:nvPicPr>
+                    <pic:cNvPr id="13" name="ex7.PNG"/>
+                    <pic:cNvPicPr/>
+                  </pic:nvPicPr>
+                  <pic:blipFill>
+                    <a:blip r:embed="rId25">
+                      <a:extLst>
+                        <a:ext uri="{28A0092B-C50C-407E-A947-70E740481C1C}">
+                          <a14:useLocalDpi xmlns:a14="http://schemas.microsoft.com/office/drawing/2010/main" val="0"/>
+                        </a:ext>
+                      </a:extLst>
+                    </a:blip>
+                    <a:stretch>
+                      <a:fillRect/>
+                    </a:stretch>
+                  </pic:blipFill>
+                  <pic:spPr>
+                    <a:xfrm>
+                      <a:off x="0" y="0"/>
+                      <a:ext cx="5943600" cy="3746500"/>
+                    </a:xfrm>
+                    <a:prstGeom prst="rect">
+                      <a:avLst/>
+                    </a:prstGeom>
+                  </pic:spPr>
+                </pic:pic>
+              </a:graphicData>
+            </a:graphic>
+          </wp:inline>
+        </w:drawing>
+      </w:r>
+    </w:p>
+    <w:p>
+      <w:pPr>
+        <w:jc w:val="center"/>
+        <w:rPr>
+          <w:rFonts w:ascii="Arial" w:hAnsi="Arial" w:cs="Arial"/>
+          <w:sz w:val="28"/>
+          <w:szCs w:val="28"/>
+        </w:rPr>
+      </w:pPr>
+      <w:r>
+        <w:rPr>
+          <w:rFonts w:ascii="Arial" w:hAnsi="Arial" w:cs="Arial"/>
+          <w:i/>
+          <w:sz w:val="28"/>
+          <w:szCs w:val="28"/>
+        </w:rPr>
+        <w:t>This is a mock</w:t>
+      </w:r>
+      <w:r>
+        <w:rPr>
+          <w:rFonts w:ascii="Arial" w:hAnsi="Arial" w:cs="Arial"/>
+          <w:i/>
+          <w:sz w:val="28"/>
+          <w:szCs w:val="28"/>
+        </w:rPr>
+        <w:t>-</w:t>
+      </w:r>
+      <w:r>
+        <w:rPr>
+          <w:rFonts w:ascii="Arial" w:hAnsi="Arial" w:cs="Arial"/>
+          <w:i/>
+          <w:sz w:val="28"/>
+          <w:szCs w:val="28"/>
+        </w:rPr>
+        <w:t>up</w:t>
+      </w:r>
+      <w:r>
+        <w:rPr>
+          <w:rFonts w:ascii="Arial" w:hAnsi="Arial" w:cs="Arial"/>
+          <w:i/>
+          <w:sz w:val="28"/>
+          <w:szCs w:val="28"/>
+        </w:rPr>
+        <w:t xml:space="preserve"> image</w:t>
+      </w:r>
+      <w:r>
+        <w:rPr>
+          <w:rFonts w:ascii="Arial" w:hAnsi="Arial" w:cs="Arial"/>
+          <w:i/>
+          <w:sz w:val="28"/>
+          <w:szCs w:val="28"/>
+        </w:rPr>
+        <w:t xml:space="preserve">, not </w:t>
+      </w:r>
+      <w:r>
+        <w:rPr>
+          <w:rFonts w:ascii="Arial" w:hAnsi="Arial" w:cs="Arial"/>
+          <w:i/>
+          <w:sz w:val="28"/>
+          <w:szCs w:val="28"/>
+        </w:rPr>
+        <w:t xml:space="preserve">the </w:t>
+      </w:r>
+      <w:r>
+        <w:rPr>
+          <w:rFonts w:ascii="Arial" w:hAnsi="Arial" w:cs="Arial"/>
+          <w:i/>
+          <w:sz w:val="28"/>
+          <w:szCs w:val="28"/>
+        </w:rPr>
+        <w:t>final product</w:t>
+      </w:r>
+      <w:r>
+        <w:rPr>
+          <w:rFonts w:ascii="Arial" w:hAnsi="Arial" w:cs="Arial"/>
+          <w:sz w:val="28"/>
+          <w:szCs w:val="28"/>
+        </w:rPr>
+        <w:t xml:space="preserve"> </w:t>
+      </w:r>
+      <w:r>
+        <w:rPr>
+          <w:rFonts w:ascii="Arial" w:hAnsi="Arial" w:cs="Arial"/>
+          <w:sz w:val="28"/>
+          <w:szCs w:val="28"/>
+        </w:rPr>
+        <w:br w:type="page"/>
+      </w:r>
+    </w:p>
+    <w:p>
+      <w:pPr>
         <w:spacing w:line="480" w:lineRule="auto"/>
         <w:rPr>
           <w:rFonts w:ascii="Arial" w:hAnsi="Arial" w:cs="Arial"/>
@@ -4148,7 +4306,7 @@
                     <pic:cNvPicPr/>
                   </pic:nvPicPr>
                   <pic:blipFill>
-                    <a:blip r:embed="rId25">
+                    <a:blip r:embed="rId26">
                       <a:extLst>
                         <a:ext uri="{28A0092B-C50C-407E-A947-70E740481C1C}">
                           <a14:useLocalDpi xmlns:a14="http://schemas.microsoft.com/office/drawing/2010/main" val="0"/>
@@ -4286,14 +4444,106 @@
         <w:lastRenderedPageBreak/>
         <w:t>Restarting</w:t>
       </w:r>
-      <w:r>
+    </w:p>
+    <w:p>
+      <w:pPr>
         <w:rPr>
           <w:rFonts w:ascii="Arial" w:hAnsi="Arial" w:cs="Arial"/>
           <w:b/>
           <w:sz w:val="36"/>
           <w:szCs w:val="36"/>
         </w:rPr>
-        <w:t xml:space="preserve"> //WIP</w:t>
+      </w:pPr>
+    </w:p>
+    <w:p>
+      <w:pPr>
+        <w:spacing w:line="480" w:lineRule="auto"/>
+        <w:ind w:firstLine="720"/>
+        <w:rPr>
+          <w:rFonts w:ascii="Arial" w:hAnsi="Arial" w:cs="Arial"/>
+          <w:sz w:val="28"/>
+          <w:szCs w:val="28"/>
+        </w:rPr>
+      </w:pPr>
+      <w:r>
+        <w:rPr>
+          <w:rFonts w:ascii="Arial" w:hAnsi="Arial" w:cs="Arial"/>
+          <w:sz w:val="28"/>
+          <w:szCs w:val="28"/>
+        </w:rPr>
+        <w:t>To restart the program,</w:t>
+      </w:r>
+      <w:r>
+        <w:rPr>
+          <w:rFonts w:ascii="Arial" w:hAnsi="Arial" w:cs="Arial"/>
+          <w:sz w:val="28"/>
+          <w:szCs w:val="28"/>
+        </w:rPr>
+        <w:t xml:space="preserve"> simply click the ‘X’ in the upper </w:t>
+      </w:r>
+      <w:r>
+        <w:rPr>
+          <w:rFonts w:ascii="Arial" w:hAnsi="Arial" w:cs="Arial"/>
+          <w:sz w:val="28"/>
+          <w:szCs w:val="28"/>
+        </w:rPr>
+        <w:t>right-hand</w:t>
+      </w:r>
+      <w:r>
+        <w:rPr>
+          <w:rFonts w:ascii="Arial" w:hAnsi="Arial" w:cs="Arial"/>
+          <w:sz w:val="28"/>
+          <w:szCs w:val="28"/>
+        </w:rPr>
+        <w:t xml:space="preserve"> corner and start the program back up. During this,</w:t>
+      </w:r>
+      <w:r>
+        <w:rPr>
+          <w:rFonts w:ascii="Arial" w:hAnsi="Arial" w:cs="Arial"/>
+          <w:sz w:val="28"/>
+          <w:szCs w:val="28"/>
+        </w:rPr>
+        <w:t xml:space="preserve"> all the added or edited description, priority number, due date, and status will be saved automatically</w:t>
+      </w:r>
+      <w:r>
+        <w:rPr>
+          <w:rFonts w:ascii="Arial" w:hAnsi="Arial" w:cs="Arial"/>
+          <w:sz w:val="28"/>
+          <w:szCs w:val="28"/>
+        </w:rPr>
+        <w:t xml:space="preserve"> to ‘defualtList.txt’</w:t>
+      </w:r>
+      <w:r>
+        <w:rPr>
+          <w:rFonts w:ascii="Arial" w:hAnsi="Arial" w:cs="Arial"/>
+          <w:sz w:val="28"/>
+          <w:szCs w:val="28"/>
+        </w:rPr>
+        <w:t xml:space="preserve">. When the program has been started, all of the contents is restored exactly as before the program was terminated. The program will display the first event in the </w:t>
+      </w:r>
+      <w:r>
+        <w:rPr>
+          <w:rFonts w:ascii="Arial" w:hAnsi="Arial" w:cs="Arial"/>
+          <w:sz w:val="28"/>
+          <w:szCs w:val="28"/>
+        </w:rPr>
+        <w:t>To-Do</w:t>
+      </w:r>
+      <w:r>
+        <w:rPr>
+          <w:rFonts w:ascii="Arial" w:hAnsi="Arial" w:cs="Arial"/>
+          <w:sz w:val="28"/>
+          <w:szCs w:val="28"/>
+        </w:rPr>
+        <w:t xml:space="preserve"> List</w:t>
+      </w:r>
+      <w:r>
+        <w:rPr>
+          <w:rFonts w:ascii="Arial" w:hAnsi="Arial" w:cs="Arial"/>
+          <w:sz w:val="28"/>
+          <w:szCs w:val="28"/>
+        </w:rPr>
+        <w:t>.</w:t>
       </w:r>
     </w:p>
     <w:p>
@@ -4305,149 +4555,35 @@
           <w:szCs w:val="36"/>
         </w:rPr>
       </w:pPr>
-    </w:p>
-    <w:p>
-      <w:pPr>
-        <w:spacing w:line="480" w:lineRule="auto"/>
-        <w:ind w:firstLine="720"/>
-        <w:rPr>
-          <w:rFonts w:ascii="Arial" w:hAnsi="Arial" w:cs="Arial"/>
-          <w:sz w:val="28"/>
-          <w:szCs w:val="28"/>
-        </w:rPr>
-      </w:pPr>
-      <w:r>
-        <w:rPr>
-          <w:rFonts w:ascii="Arial" w:hAnsi="Arial" w:cs="Arial"/>
-          <w:sz w:val="28"/>
-          <w:szCs w:val="28"/>
-        </w:rPr>
-        <w:t>To restart the program,</w:t>
-      </w:r>
-      <w:r>
-        <w:rPr>
-          <w:rFonts w:ascii="Arial" w:hAnsi="Arial" w:cs="Arial"/>
-          <w:sz w:val="28"/>
-          <w:szCs w:val="28"/>
-        </w:rPr>
-        <w:t xml:space="preserve"> simply click the ‘X’ in the upper </w:t>
-      </w:r>
-      <w:proofErr w:type="gramStart"/>
-      <w:r>
-        <w:rPr>
-          <w:rFonts w:ascii="Arial" w:hAnsi="Arial" w:cs="Arial"/>
-          <w:sz w:val="28"/>
-          <w:szCs w:val="28"/>
-        </w:rPr>
-        <w:t>right hand</w:t>
-      </w:r>
-      <w:proofErr w:type="gramEnd"/>
-      <w:r>
-        <w:rPr>
-          <w:rFonts w:ascii="Arial" w:hAnsi="Arial" w:cs="Arial"/>
-          <w:sz w:val="28"/>
-          <w:szCs w:val="28"/>
-        </w:rPr>
-        <w:t xml:space="preserve"> corner and start the program back up. During this,</w:t>
-      </w:r>
-      <w:bookmarkStart w:id="0" w:name="_GoBack"/>
-      <w:bookmarkEnd w:id="0"/>
-      <w:r>
-        <w:rPr>
-          <w:rFonts w:ascii="Arial" w:hAnsi="Arial" w:cs="Arial"/>
-          <w:sz w:val="28"/>
-          <w:szCs w:val="28"/>
-        </w:rPr>
-        <w:t xml:space="preserve"> all the added or edited description, priority number, due date, and status will be saved automatically</w:t>
-      </w:r>
-      <w:r>
-        <w:rPr>
-          <w:rFonts w:ascii="Arial" w:hAnsi="Arial" w:cs="Arial"/>
-          <w:sz w:val="28"/>
-          <w:szCs w:val="28"/>
-        </w:rPr>
-        <w:t xml:space="preserve"> to ‘defualtList.txt’</w:t>
-      </w:r>
-      <w:r>
-        <w:rPr>
-          <w:rFonts w:ascii="Arial" w:hAnsi="Arial" w:cs="Arial"/>
-          <w:sz w:val="28"/>
-          <w:szCs w:val="28"/>
-        </w:rPr>
-        <w:t xml:space="preserve">. When the program has been started, all of the contents is restored exactly as before the program was terminated. The program will display the first event in the </w:t>
-      </w:r>
-      <w:r>
-        <w:rPr>
-          <w:rFonts w:ascii="Arial" w:hAnsi="Arial" w:cs="Arial"/>
-          <w:sz w:val="28"/>
-          <w:szCs w:val="28"/>
-        </w:rPr>
-        <w:t>To-Do</w:t>
-      </w:r>
-      <w:r>
-        <w:rPr>
-          <w:rFonts w:ascii="Arial" w:hAnsi="Arial" w:cs="Arial"/>
-          <w:sz w:val="28"/>
-          <w:szCs w:val="28"/>
-        </w:rPr>
-        <w:t xml:space="preserve"> List</w:t>
-      </w:r>
-      <w:r>
-        <w:rPr>
-          <w:rFonts w:ascii="Arial" w:hAnsi="Arial" w:cs="Arial"/>
-          <w:sz w:val="28"/>
-          <w:szCs w:val="28"/>
-        </w:rPr>
-        <w:t>.</w:t>
-      </w:r>
-    </w:p>
-    <w:p>
-      <w:pPr>
+      <w:r>
         <w:rPr>
           <w:rFonts w:ascii="Arial" w:hAnsi="Arial" w:cs="Arial"/>
           <w:b/>
           <w:sz w:val="36"/>
           <w:szCs w:val="36"/>
         </w:rPr>
-      </w:pPr>
-      <w:r>
+        <w:br w:type="page"/>
+      </w:r>
+    </w:p>
+    <w:p>
+      <w:pPr>
+        <w:spacing w:line="480" w:lineRule="auto"/>
         <w:rPr>
           <w:rFonts w:ascii="Arial" w:hAnsi="Arial" w:cs="Arial"/>
           <w:b/>
           <w:sz w:val="36"/>
           <w:szCs w:val="36"/>
         </w:rPr>
-        <w:br w:type="page"/>
-      </w:r>
-    </w:p>
-    <w:p>
-      <w:pPr>
-        <w:spacing w:line="480" w:lineRule="auto"/>
+      </w:pPr>
+      <w:r>
         <w:rPr>
           <w:rFonts w:ascii="Arial" w:hAnsi="Arial" w:cs="Arial"/>
           <w:b/>
           <w:sz w:val="36"/>
           <w:szCs w:val="36"/>
         </w:rPr>
-      </w:pPr>
-      <w:r>
-        <w:rPr>
-          <w:rFonts w:ascii="Arial" w:hAnsi="Arial" w:cs="Arial"/>
-          <w:b/>
-          <w:sz w:val="36"/>
-          <w:szCs w:val="36"/>
-        </w:rPr>
         <w:lastRenderedPageBreak/>
         <w:t>Termination</w:t>
-      </w:r>
-      <w:r>
-        <w:rPr>
-          <w:rFonts w:ascii="Arial" w:hAnsi="Arial" w:cs="Arial"/>
-          <w:b/>
-          <w:sz w:val="36"/>
-          <w:szCs w:val="36"/>
-        </w:rPr>
-        <w:t xml:space="preserve"> //WIP</w:t>
       </w:r>
     </w:p>
     <w:p>
@@ -4614,7 +4750,7 @@
       </w:pPr>
     </w:pPrDefault>
   </w:docDefaults>
-  <w:latentStyles w:defLockedState="0" w:defUIPriority="99" w:defSemiHidden="0" w:defUnhideWhenUsed="0" w:defQFormat="0" w:count="375">
+  <w:latentStyles w:defLockedState="0" w:defUIPriority="99" w:defSemiHidden="0" w:defUnhideWhenUsed="0" w:defQFormat="0" w:count="376">
     <w:lsdException w:name="Normal" w:uiPriority="0" w:qFormat="1"/>
     <w:lsdException w:name="heading 1" w:uiPriority="9" w:qFormat="1"/>
     <w:lsdException w:name="heading 2" w:semiHidden="1" w:uiPriority="9" w:unhideWhenUsed="1" w:qFormat="1"/>
@@ -4720,7 +4856,6 @@
     <w:lsdException w:name="HTML Sample" w:semiHidden="1" w:unhideWhenUsed="1"/>
     <w:lsdException w:name="HTML Typewriter" w:semiHidden="1" w:unhideWhenUsed="1"/>
     <w:lsdException w:name="HTML Variable" w:semiHidden="1" w:unhideWhenUsed="1"/>
-    <w:lsdException w:name="Normal Table" w:semiHidden="1" w:unhideWhenUsed="1"/>
     <w:lsdException w:name="annotation subject" w:semiHidden="1" w:unhideWhenUsed="1"/>
     <w:lsdException w:name="No List" w:semiHidden="1" w:unhideWhenUsed="1"/>
     <w:lsdException w:name="Outline List 1" w:semiHidden="1" w:unhideWhenUsed="1"/>
@@ -4767,10 +4902,8 @@
     <w:lsdException w:name="Table Subtle 2" w:semiHidden="1" w:unhideWhenUsed="1"/>
     <w:lsdException w:name="Table Web 1" w:semiHidden="1" w:unhideWhenUsed="1"/>
     <w:lsdException w:name="Table Web 2" w:semiHidden="1" w:unhideWhenUsed="1"/>
-    <w:lsdException w:name="Table Web 3" w:semiHidden="1" w:unhideWhenUsed="1"/>
     <w:lsdException w:name="Balloon Text" w:semiHidden="1" w:unhideWhenUsed="1"/>
     <w:lsdException w:name="Table Grid" w:uiPriority="39"/>
-    <w:lsdException w:name="Table Theme" w:semiHidden="1" w:unhideWhenUsed="1"/>
     <w:lsdException w:name="Placeholder Text" w:semiHidden="1"/>
     <w:lsdException w:name="No Spacing" w:uiPriority="1" w:qFormat="1"/>
     <w:lsdException w:name="Light Shading" w:uiPriority="60"/>
@@ -4990,6 +5123,7 @@
     <w:lsdException w:name="Smart Hyperlink" w:semiHidden="1" w:unhideWhenUsed="1"/>
     <w:lsdException w:name="Hashtag" w:semiHidden="1" w:unhideWhenUsed="1"/>
     <w:lsdException w:name="Unresolved Mention" w:semiHidden="1" w:unhideWhenUsed="1"/>
+    <w:lsdException w:name="Smart Link" w:semiHidden="1" w:unhideWhenUsed="1"/>
   </w:latentStyles>
   <w:style w:type="paragraph" w:default="1" w:styleId="Normal">
     <w:name w:val="Normal"/>
@@ -5209,6 +5343,7 @@
   <w:style w:type="character" w:default="1" w:styleId="DefaultParagraphFont">
     <w:name w:val="Default Paragraph Font"/>
     <w:uiPriority w:val="1"/>
+    <w:semiHidden/>
     <w:unhideWhenUsed/>
   </w:style>
   <w:style w:type="table" w:default="1" w:styleId="TableNormal">
@@ -6012,7 +6147,7 @@
 </file>
 
 <file path=customXml/itemProps1.xml><?xml version="1.0" encoding="utf-8"?>
-<ds:datastoreItem xmlns:ds="http://schemas.openxmlformats.org/officeDocument/2006/customXml" ds:itemID="{D4AC6072-6668-4058-98C9-4C83860534B8}">
+<ds:datastoreItem xmlns:ds="http://schemas.openxmlformats.org/officeDocument/2006/customXml" ds:itemID="{6C6E747E-3977-476A-85F7-EFF39BE3E251}">
   <ds:schemaRefs>
     <ds:schemaRef ds:uri="http://schemas.openxmlformats.org/officeDocument/2006/bibliography"/>
   </ds:schemaRefs>

</xml_diff>